<commit_message>
added all diagrams for detailed design
</commit_message>
<xml_diff>
--- a/Sage Strieker's Detailed Design.docx
+++ b/Sage Strieker's Detailed Design.docx
@@ -1160,7 +1160,7 @@
         <w:rPr>
           <w:b/>
         </w:rPr>
-        <w:t>7</w:t>
+        <w:t>6</w:t>
       </w:r>
       <w:r>
         <w:rPr>
@@ -1542,7 +1542,19 @@
         <w:rPr>
           <w:b/>
         </w:rPr>
-        <w:t xml:space="preserve">6.3.1.7 </w:t>
+        <w:t>6.3.1.</w:t>
+      </w:r>
+      <w:r>
+        <w:rPr>
+          <w:b/>
+        </w:rPr>
+        <w:t>7</w:t>
+      </w:r>
+      <w:r>
+        <w:rPr>
+          <w:b/>
+        </w:rPr>
+        <w:t xml:space="preserve"> </w:t>
       </w:r>
       <w:r>
         <w:rPr>
@@ -1879,7 +1891,10 @@
         <w:t xml:space="preserve">This phase of the compiler passes the </w:t>
       </w:r>
       <w:r>
-        <w:t xml:space="preserve">AST to the constraint system generator. From there, the constraint system generator creates a new </w:t>
+        <w:t xml:space="preserve">AST to the constraint system generator. From there, the constraint system generator creates </w:t>
+      </w:r>
+      <w:r>
+        <w:t xml:space="preserve">values necessary to perform type checking from within the </w:t>
       </w:r>
       <w:r>
         <w:t xml:space="preserve">constraint system. As it does this, the type checker begins to check that any types in the constraint graph can be verified, or determined without the use of type inference, </w:t>
@@ -1922,11 +1937,14 @@
       <w:r>
         <w:t xml:space="preserve"> embedded console, which can </w:t>
       </w:r>
-      <w:proofErr w:type="gramStart"/>
+      <w:proofErr w:type="spellStart"/>
+      <w:r>
+        <w:t>be</w:t>
+      </w:r>
       <w:r>
         <w:t>viewed</w:t>
       </w:r>
-      <w:proofErr w:type="gramEnd"/>
+      <w:proofErr w:type="spellEnd"/>
       <w:r>
         <w:t xml:space="preserve"> from within the logs section editor, when the user clicks the most recent </w:t>
       </w:r>
@@ -2246,8 +2264,178 @@
     </w:p>
     <w:p/>
     <w:p>
+      <w:pPr>
+        <w:rPr>
+          <w:b/>
+          <w:sz w:val="40"/>
+          <w:szCs w:val="40"/>
+        </w:rPr>
+      </w:pPr>
+      <w:r>
+        <w:rPr>
+          <w:b/>
+          <w:sz w:val="40"/>
+          <w:szCs w:val="40"/>
+        </w:rPr>
+        <w:t>6.</w:t>
+      </w:r>
+      <w:r>
+        <w:rPr>
+          <w:b/>
+          <w:sz w:val="40"/>
+          <w:szCs w:val="40"/>
+        </w:rPr>
+        <w:t>3.</w:t>
+      </w:r>
+      <w:r>
+        <w:rPr>
+          <w:b/>
+          <w:sz w:val="40"/>
+          <w:szCs w:val="40"/>
+        </w:rPr>
+        <w:t>4</w:t>
+      </w:r>
+      <w:r>
+        <w:rPr>
+          <w:b/>
+          <w:sz w:val="40"/>
+          <w:szCs w:val="40"/>
+        </w:rPr>
+        <w:t xml:space="preserve"> </w:t>
+      </w:r>
+      <w:r>
+        <w:rPr>
+          <w:b/>
+          <w:sz w:val="40"/>
+          <w:szCs w:val="40"/>
+        </w:rPr>
+        <w:t xml:space="preserve">Detailed </w:t>
+      </w:r>
+      <w:r>
+        <w:rPr>
+          <w:b/>
+          <w:sz w:val="40"/>
+          <w:szCs w:val="40"/>
+        </w:rPr>
+        <w:t>Design Diagrams Section</w:t>
+      </w:r>
+    </w:p>
+    <w:p/>
+    <w:p>
       <w:bookmarkStart w:id="0" w:name="_GoBack"/>
       <w:bookmarkEnd w:id="0"/>
+    </w:p>
+    <w:p>
+      <w:r>
+        <w:rPr>
+          <w:noProof/>
+        </w:rPr>
+        <w:lastRenderedPageBreak/>
+        <w:drawing>
+          <wp:inline distT="0" distB="0" distL="0" distR="0" wp14:anchorId="10ED13EF" wp14:editId="0DF5E6ED">
+            <wp:extent cx="6553200" cy="8894804"/>
+            <wp:effectExtent l="0" t="0" r="0" b="0"/>
+            <wp:docPr id="3" name="Picture 3"/>
+            <wp:cNvGraphicFramePr>
+              <a:graphicFrameLocks xmlns:a="http://schemas.openxmlformats.org/drawingml/2006/main" noChangeAspect="1"/>
+            </wp:cNvGraphicFramePr>
+            <a:graphic xmlns:a="http://schemas.openxmlformats.org/drawingml/2006/main">
+              <a:graphicData uri="http://schemas.openxmlformats.org/drawingml/2006/picture">
+                <pic:pic xmlns:pic="http://schemas.openxmlformats.org/drawingml/2006/picture">
+                  <pic:nvPicPr>
+                    <pic:cNvPr id="3" name="Detailed diag1 (2).png"/>
+                    <pic:cNvPicPr/>
+                  </pic:nvPicPr>
+                  <pic:blipFill rotWithShape="1">
+                    <a:blip r:embed="rId6">
+                      <a:extLst>
+                        <a:ext uri="{28A0092B-C50C-407E-A947-70E740481C1C}">
+                          <a14:useLocalDpi xmlns:a14="http://schemas.microsoft.com/office/drawing/2010/main" val="0"/>
+                        </a:ext>
+                      </a:extLst>
+                    </a:blip>
+                    <a:srcRect l="34705" r="30229"/>
+                    <a:stretch/>
+                  </pic:blipFill>
+                  <pic:spPr bwMode="auto">
+                    <a:xfrm>
+                      <a:off x="0" y="0"/>
+                      <a:ext cx="6568998" cy="8916247"/>
+                    </a:xfrm>
+                    <a:prstGeom prst="rect">
+                      <a:avLst/>
+                    </a:prstGeom>
+                    <a:ln>
+                      <a:noFill/>
+                    </a:ln>
+                    <a:extLst>
+                      <a:ext uri="{53640926-AAD7-44D8-BBD7-CCE9431645EC}">
+                        <a14:shadowObscured xmlns:a14="http://schemas.microsoft.com/office/drawing/2010/main"/>
+                      </a:ext>
+                    </a:extLst>
+                  </pic:spPr>
+                </pic:pic>
+              </a:graphicData>
+            </a:graphic>
+          </wp:inline>
+        </w:drawing>
+      </w:r>
+    </w:p>
+    <w:p>
+      <w:r>
+        <w:rPr>
+          <w:noProof/>
+        </w:rPr>
+        <w:lastRenderedPageBreak/>
+        <w:drawing>
+          <wp:inline distT="0" distB="0" distL="0" distR="0" wp14:anchorId="412FF05B" wp14:editId="6DA1FB69">
+            <wp:extent cx="6772940" cy="9030587"/>
+            <wp:effectExtent l="0" t="0" r="0" b="0"/>
+            <wp:docPr id="2" name="Picture 2"/>
+            <wp:cNvGraphicFramePr>
+              <a:graphicFrameLocks xmlns:a="http://schemas.openxmlformats.org/drawingml/2006/main" noChangeAspect="1"/>
+            </wp:cNvGraphicFramePr>
+            <a:graphic xmlns:a="http://schemas.openxmlformats.org/drawingml/2006/main">
+              <a:graphicData uri="http://schemas.openxmlformats.org/drawingml/2006/picture">
+                <pic:pic xmlns:pic="http://schemas.openxmlformats.org/drawingml/2006/picture">
+                  <pic:nvPicPr>
+                    <pic:cNvPr id="2" name="Detailed diag1 (1).png"/>
+                    <pic:cNvPicPr/>
+                  </pic:nvPicPr>
+                  <pic:blipFill rotWithShape="1">
+                    <a:blip r:embed="rId7">
+                      <a:extLst>
+                        <a:ext uri="{28A0092B-C50C-407E-A947-70E740481C1C}">
+                          <a14:useLocalDpi xmlns:a14="http://schemas.microsoft.com/office/drawing/2010/main" val="0"/>
+                        </a:ext>
+                      </a:extLst>
+                    </a:blip>
+                    <a:srcRect r="61538"/>
+                    <a:stretch/>
+                  </pic:blipFill>
+                  <pic:spPr bwMode="auto">
+                    <a:xfrm>
+                      <a:off x="0" y="0"/>
+                      <a:ext cx="6782978" cy="9043971"/>
+                    </a:xfrm>
+                    <a:prstGeom prst="rect">
+                      <a:avLst/>
+                    </a:prstGeom>
+                    <a:ln>
+                      <a:noFill/>
+                    </a:ln>
+                    <a:extLst>
+                      <a:ext uri="{53640926-AAD7-44D8-BBD7-CCE9431645EC}">
+                        <a14:shadowObscured xmlns:a14="http://schemas.microsoft.com/office/drawing/2010/main"/>
+                      </a:ext>
+                    </a:extLst>
+                  </pic:spPr>
+                </pic:pic>
+              </a:graphicData>
+            </a:graphic>
+          </wp:inline>
+        </w:drawing>
+      </w:r>
     </w:p>
     <w:sectPr>
       <w:pgSz w:w="12240" w:h="15840"/>

</xml_diff>